<commit_message>
changing time given curve
</commit_message>
<xml_diff>
--- a/assets/Achievements.docx
+++ b/assets/Achievements.docx
@@ -301,245 +301,311 @@
         </w:rPr>
         <w:t>Earn at least 1,000,000 points in Marathon on HARD</w:t>
       </w:r>
+    </w:p>
+    <w:p>
+      <w:pPr>
+        <w:pStyle w:val="Heading2"/>
+        <w:rPr>
+          <w:lang w:val="en-CA"/>
+        </w:rPr>
+      </w:pPr>
+      <w:r>
+        <w:rPr>
+          <w:lang w:val="en-CA"/>
+        </w:rPr>
+        <w:t>Jack Bauer</w:t>
+      </w:r>
+    </w:p>
+    <w:p>
+      <w:pPr>
+        <w:rPr>
+          <w:lang w:val="en-CA"/>
+        </w:rPr>
+      </w:pPr>
+      <w:r>
+        <w:rPr>
+          <w:lang w:val="en-CA"/>
+        </w:rPr>
+        <w:t xml:space="preserve">Complete 24 problems in Marathon on </w:t>
+      </w:r>
+      <w:r>
+        <w:rPr>
+          <w:lang w:val="en-CA"/>
+        </w:rPr>
+        <w:t>HARD</w:t>
+      </w:r>
+    </w:p>
+    <w:p>
+      <w:pPr>
+        <w:pStyle w:val="Heading2"/>
+        <w:rPr>
+          <w:lang w:val="en-CA"/>
+        </w:rPr>
+      </w:pPr>
+      <w:r>
+        <w:rPr>
+          <w:lang w:val="en-CA"/>
+        </w:rPr>
+        <w:t>Literally Satan</w:t>
+      </w:r>
+    </w:p>
+    <w:p>
+      <w:pPr>
+        <w:rPr>
+          <w:lang w:val="en-CA"/>
+        </w:rPr>
+      </w:pPr>
+      <w:r>
+        <w:rPr>
+          <w:lang w:val="en-CA"/>
+        </w:rPr>
+        <w:t>Solve a problem that gives you exactly 666 points</w:t>
+      </w:r>
+      <w:r>
+        <w:rPr>
+          <w:lang w:val="en-CA"/>
+        </w:rPr>
+        <w:t xml:space="preserve"> in Marathon on EASY or HARD</w:t>
+      </w:r>
+    </w:p>
+    <w:p>
+      <w:pPr>
+        <w:pStyle w:val="Heading2"/>
+        <w:rPr>
+          <w:lang w:val="en-CA"/>
+        </w:rPr>
+      </w:pPr>
+      <w:r>
+        <w:rPr>
+          <w:lang w:val="en-CA"/>
+        </w:rPr>
+        <w:t>LEET</w:t>
+      </w:r>
+    </w:p>
+    <w:p>
+      <w:pPr>
+        <w:rPr>
+          <w:lang w:val="en-CA"/>
+        </w:rPr>
+      </w:pPr>
+      <w:r>
+        <w:rPr>
+          <w:lang w:val="en-CA"/>
+        </w:rPr>
+        <w:t xml:space="preserve">Solve </w:t>
+      </w:r>
+      <w:r>
+        <w:rPr>
+          <w:lang w:val="en-CA"/>
+        </w:rPr>
+        <w:t>a problem that gives you exactly 1337 points in Marathon on EASY or HARD</w:t>
+      </w:r>
+    </w:p>
+    <w:p>
+      <w:pPr>
+        <w:pStyle w:val="Heading2"/>
+        <w:rPr>
+          <w:lang w:val="en-CA"/>
+        </w:rPr>
+      </w:pPr>
+      <w:r>
+        <w:rPr>
+          <w:lang w:val="en-CA"/>
+        </w:rPr>
+        <w:t>Combo Novice</w:t>
+      </w:r>
+    </w:p>
+    <w:p>
+      <w:pPr>
+        <w:rPr>
+          <w:lang w:val="en-CA"/>
+        </w:rPr>
+      </w:pPr>
+      <w:r>
+        <w:rPr>
+          <w:lang w:val="en-CA"/>
+        </w:rPr>
+        <w:t>Solve</w:t>
+      </w:r>
+      <w:r>
+        <w:rPr>
+          <w:lang w:val="en-CA"/>
+        </w:rPr>
+        <w:t xml:space="preserve"> 10</w:t>
+      </w:r>
+      <w:r>
+        <w:rPr>
+          <w:lang w:val="en-CA"/>
+        </w:rPr>
+        <w:t xml:space="preserve"> </w:t>
+      </w:r>
+      <w:r>
+        <w:rPr>
+          <w:lang w:val="en-CA"/>
+        </w:rPr>
+        <w:t>problems in a row</w:t>
+      </w:r>
+      <w:r>
+        <w:rPr>
+          <w:lang w:val="en-CA"/>
+        </w:rPr>
+        <w:t xml:space="preserve"> in Marathon on </w:t>
+      </w:r>
+      <w:r>
+        <w:rPr>
+          <w:lang w:val="en-CA"/>
+        </w:rPr>
+        <w:t>EASY or HARD</w:t>
+      </w:r>
+    </w:p>
+    <w:p>
+      <w:pPr>
+        <w:pStyle w:val="Heading2"/>
+        <w:rPr>
+          <w:lang w:val="en-CA"/>
+        </w:rPr>
+      </w:pPr>
+      <w:r>
+        <w:rPr>
+          <w:lang w:val="en-CA"/>
+        </w:rPr>
+        <w:t>Combo Adept</w:t>
+      </w:r>
+    </w:p>
+    <w:p>
+      <w:pPr>
+        <w:rPr>
+          <w:lang w:val="en-CA"/>
+        </w:rPr>
+      </w:pPr>
+      <w:r>
+        <w:rPr>
+          <w:lang w:val="en-CA"/>
+        </w:rPr>
+        <w:t>Solve</w:t>
+      </w:r>
+      <w:r>
+        <w:rPr>
+          <w:lang w:val="en-CA"/>
+        </w:rPr>
+        <w:t xml:space="preserve"> 25</w:t>
+      </w:r>
+      <w:r>
+        <w:rPr>
+          <w:lang w:val="en-CA"/>
+        </w:rPr>
+        <w:t xml:space="preserve"> problems in a row</w:t>
+      </w:r>
+      <w:r>
+        <w:rPr>
+          <w:lang w:val="en-CA"/>
+        </w:rPr>
+        <w:t xml:space="preserve"> in Marathon on </w:t>
+      </w:r>
+      <w:r>
+        <w:rPr>
+          <w:lang w:val="en-CA"/>
+        </w:rPr>
+        <w:t>EASY or HARD</w:t>
+      </w:r>
+    </w:p>
+    <w:p>
+      <w:pPr>
+        <w:pStyle w:val="Heading2"/>
+        <w:rPr>
+          <w:lang w:val="en-CA"/>
+        </w:rPr>
+      </w:pPr>
+      <w:r>
+        <w:rPr>
+          <w:lang w:val="en-CA"/>
+        </w:rPr>
+        <w:t>Combo Expert</w:t>
+      </w:r>
+    </w:p>
+    <w:p>
+      <w:pPr>
+        <w:rPr>
+          <w:lang w:val="en-CA"/>
+        </w:rPr>
+      </w:pPr>
+      <w:r>
+        <w:rPr>
+          <w:lang w:val="en-CA"/>
+        </w:rPr>
+        <w:t>Solve</w:t>
+      </w:r>
+      <w:r>
+        <w:rPr>
+          <w:lang w:val="en-CA"/>
+        </w:rPr>
+        <w:t xml:space="preserve"> 50</w:t>
+      </w:r>
+      <w:r>
+        <w:rPr>
+          <w:lang w:val="en-CA"/>
+        </w:rPr>
+        <w:t xml:space="preserve"> problems in a row </w:t>
+      </w:r>
+      <w:r>
+        <w:rPr>
+          <w:lang w:val="en-CA"/>
+        </w:rPr>
+        <w:t xml:space="preserve">in Marathon on </w:t>
+      </w:r>
+      <w:r>
+        <w:rPr>
+          <w:lang w:val="en-CA"/>
+        </w:rPr>
+        <w:t>EASY or HARD</w:t>
+      </w:r>
+    </w:p>
+    <w:p>
+      <w:pPr>
+        <w:pStyle w:val="Heading2"/>
+        <w:rPr>
+          <w:lang w:val="en-CA"/>
+        </w:rPr>
+      </w:pPr>
+      <w:r>
+        <w:rPr>
+          <w:lang w:val="en-CA"/>
+        </w:rPr>
+        <w:lastRenderedPageBreak/>
+        <w:t>Combo Master</w:t>
+      </w:r>
+    </w:p>
+    <w:p>
+      <w:pPr>
+        <w:rPr>
+          <w:lang w:val="en-CA"/>
+        </w:rPr>
+      </w:pPr>
+      <w:r>
+        <w:rPr>
+          <w:lang w:val="en-CA"/>
+        </w:rPr>
+        <w:t xml:space="preserve">Solve </w:t>
+      </w:r>
+      <w:r>
+        <w:rPr>
+          <w:lang w:val="en-CA"/>
+        </w:rPr>
+        <w:t>100</w:t>
+      </w:r>
       <w:bookmarkStart w:id="0" w:name="_GoBack"/>
       <w:bookmarkEnd w:id="0"/>
-    </w:p>
-    <w:p>
-      <w:pPr>
-        <w:pStyle w:val="Heading2"/>
-        <w:rPr>
-          <w:lang w:val="en-CA"/>
-        </w:rPr>
-      </w:pPr>
-      <w:r>
-        <w:rPr>
-          <w:lang w:val="en-CA"/>
-        </w:rPr>
-        <w:t>Jack Bauer</w:t>
-      </w:r>
-    </w:p>
-    <w:p>
-      <w:pPr>
-        <w:rPr>
-          <w:lang w:val="en-CA"/>
-        </w:rPr>
-      </w:pPr>
-      <w:r>
-        <w:rPr>
-          <w:lang w:val="en-CA"/>
-        </w:rPr>
-        <w:t xml:space="preserve">Complete 24 problems in Marathon on </w:t>
-      </w:r>
-      <w:r>
-        <w:rPr>
-          <w:lang w:val="en-CA"/>
-        </w:rPr>
-        <w:t>HARD</w:t>
-      </w:r>
-    </w:p>
-    <w:p>
-      <w:pPr>
-        <w:pStyle w:val="Heading2"/>
-        <w:rPr>
-          <w:lang w:val="en-CA"/>
-        </w:rPr>
-      </w:pPr>
-      <w:r>
-        <w:rPr>
-          <w:lang w:val="en-CA"/>
-        </w:rPr>
-        <w:t>Literally Satan</w:t>
-      </w:r>
-    </w:p>
-    <w:p>
-      <w:pPr>
-        <w:rPr>
-          <w:lang w:val="en-CA"/>
-        </w:rPr>
-      </w:pPr>
-      <w:r>
-        <w:rPr>
-          <w:lang w:val="en-CA"/>
-        </w:rPr>
-        <w:t>Solve a problem that gives you exactly 666 points</w:t>
-      </w:r>
-      <w:r>
-        <w:rPr>
-          <w:lang w:val="en-CA"/>
-        </w:rPr>
-        <w:t xml:space="preserve"> in Marathon on EASY or HARD</w:t>
-      </w:r>
-    </w:p>
-    <w:p>
-      <w:pPr>
-        <w:pStyle w:val="Heading2"/>
-        <w:rPr>
-          <w:lang w:val="en-CA"/>
-        </w:rPr>
-      </w:pPr>
-      <w:r>
-        <w:rPr>
-          <w:lang w:val="en-CA"/>
-        </w:rPr>
-        <w:t>LEET</w:t>
-      </w:r>
-    </w:p>
-    <w:p>
-      <w:pPr>
-        <w:rPr>
-          <w:lang w:val="en-CA"/>
-        </w:rPr>
-      </w:pPr>
-      <w:r>
-        <w:rPr>
-          <w:lang w:val="en-CA"/>
-        </w:rPr>
-        <w:t xml:space="preserve">Solve </w:t>
-      </w:r>
-      <w:r>
-        <w:rPr>
-          <w:lang w:val="en-CA"/>
-        </w:rPr>
-        <w:t>a problem that gives you exactly 1337 points in Marathon on EASY or HARD</w:t>
-      </w:r>
-    </w:p>
-    <w:p>
-      <w:pPr>
-        <w:pStyle w:val="Heading2"/>
-        <w:rPr>
-          <w:lang w:val="en-CA"/>
-        </w:rPr>
-      </w:pPr>
-      <w:r>
-        <w:rPr>
-          <w:lang w:val="en-CA"/>
-        </w:rPr>
-        <w:t>Combo Novice</w:t>
-      </w:r>
-    </w:p>
-    <w:p>
-      <w:pPr>
-        <w:rPr>
-          <w:lang w:val="en-CA"/>
-        </w:rPr>
-      </w:pPr>
-      <w:r>
-        <w:rPr>
-          <w:lang w:val="en-CA"/>
-        </w:rPr>
-        <w:t>Rack up a combo multiplier of 10</w:t>
-      </w:r>
-      <w:r>
-        <w:rPr>
-          <w:lang w:val="en-CA"/>
-        </w:rPr>
-        <w:t xml:space="preserve"> or higher</w:t>
-      </w:r>
-      <w:r>
-        <w:rPr>
-          <w:lang w:val="en-CA"/>
-        </w:rPr>
-        <w:t xml:space="preserve"> in Marathon on </w:t>
-      </w:r>
-      <w:r>
-        <w:rPr>
-          <w:lang w:val="en-CA"/>
-        </w:rPr>
-        <w:t>EASY or HARD</w:t>
-      </w:r>
-    </w:p>
-    <w:p>
-      <w:pPr>
-        <w:pStyle w:val="Heading2"/>
-        <w:rPr>
-          <w:lang w:val="en-CA"/>
-        </w:rPr>
-      </w:pPr>
-      <w:r>
-        <w:rPr>
-          <w:lang w:val="en-CA"/>
-        </w:rPr>
-        <w:t>Combo Adept</w:t>
-      </w:r>
-    </w:p>
-    <w:p>
-      <w:pPr>
-        <w:rPr>
-          <w:lang w:val="en-CA"/>
-        </w:rPr>
-      </w:pPr>
-      <w:r>
-        <w:rPr>
-          <w:lang w:val="en-CA"/>
-        </w:rPr>
-        <w:t xml:space="preserve">Rack up a combo multiplier of 25 or higher in Marathon on </w:t>
-      </w:r>
-      <w:r>
-        <w:rPr>
-          <w:lang w:val="en-CA"/>
-        </w:rPr>
-        <w:t>EASY or HARD</w:t>
-      </w:r>
-    </w:p>
-    <w:p>
-      <w:pPr>
-        <w:pStyle w:val="Heading2"/>
-        <w:rPr>
-          <w:lang w:val="en-CA"/>
-        </w:rPr>
-      </w:pPr>
-      <w:r>
-        <w:rPr>
-          <w:lang w:val="en-CA"/>
-        </w:rPr>
-        <w:t>Combo Expert</w:t>
-      </w:r>
-    </w:p>
-    <w:p>
-      <w:pPr>
-        <w:rPr>
-          <w:lang w:val="en-CA"/>
-        </w:rPr>
-      </w:pPr>
-      <w:r>
-        <w:rPr>
-          <w:lang w:val="en-CA"/>
-        </w:rPr>
-        <w:t xml:space="preserve">Rack up a combo multiplier of 50 or higher in Marathon on </w:t>
-      </w:r>
-      <w:r>
-        <w:rPr>
-          <w:lang w:val="en-CA"/>
-        </w:rPr>
-        <w:t>EASY or HARD</w:t>
-      </w:r>
-    </w:p>
-    <w:p>
-      <w:pPr>
-        <w:pStyle w:val="Heading2"/>
-        <w:rPr>
-          <w:lang w:val="en-CA"/>
-        </w:rPr>
-      </w:pPr>
-      <w:r>
-        <w:rPr>
-          <w:lang w:val="en-CA"/>
-        </w:rPr>
-        <w:lastRenderedPageBreak/>
-        <w:t>Combo Master</w:t>
-      </w:r>
-    </w:p>
-    <w:p>
-      <w:pPr>
-        <w:rPr>
-          <w:lang w:val="en-CA"/>
-        </w:rPr>
-      </w:pPr>
-      <w:r>
-        <w:rPr>
-          <w:lang w:val="en-CA"/>
-        </w:rPr>
-        <w:t>Rack up a combo multiplier of 100 or higher in Marathon</w:t>
+      <w:r>
+        <w:rPr>
+          <w:lang w:val="en-CA"/>
+        </w:rPr>
+        <w:t xml:space="preserve"> problems in a row </w:t>
+      </w:r>
+      <w:r>
+        <w:rPr>
+          <w:lang w:val="en-CA"/>
+        </w:rPr>
+        <w:t>in Marathon</w:t>
       </w:r>
       <w:r>
         <w:rPr>

</xml_diff>